<commit_message>
Corrected tags for template
</commit_message>
<xml_diff>
--- a/templates/DocumentRegistration.docx
+++ b/templates/DocumentRegistration.docx
@@ -1010,7 +1010,7 @@
                 <w:szCs w:val="22"/>
                 <w:lang w:val="en-US"/>
               </w:rPr>
-              <w:t>[t:today]</w:t>
+              <w:t>[t:dateFrom]</w:t>
             </w:r>
           </w:p>
         </w:tc>
@@ -1082,7 +1082,7 @@
                 <w:szCs w:val="22"/>
                 <w:lang w:val="en-US"/>
               </w:rPr>
-              <w:t>[t:till]</w:t>
+              <w:t>[t:dateTill]</w:t>
             </w:r>
           </w:p>
         </w:tc>

</xml_diff>